<commit_message>
update TESTS, searchAdult css
</commit_message>
<xml_diff>
--- a/TESTS/Nadir project Test.docx
+++ b/TESTS/Nadir project Test.docx
@@ -178,6 +178,9 @@
               </w:rPr>
             </w:pPr>
             <w:r>
+              <w:rPr>
+                <w:color w:val="70AD47" w:themeColor="accent6"/>
+              </w:rPr>
               <w:t>PASS</w:t>
             </w:r>
           </w:p>
@@ -194,13 +197,8 @@
               </w:rPr>
             </w:pPr>
             <w:r>
-              <w:t xml:space="preserve">Login </w:t>
-            </w:r>
-            <w:proofErr w:type="spellStart"/>
-            <w:r>
-              <w:t>Succsessful</w:t>
-            </w:r>
-            <w:proofErr w:type="spellEnd"/>
+              <w:t>As expected</w:t>
+            </w:r>
           </w:p>
         </w:tc>
         <w:tc>
@@ -217,11 +215,9 @@
             <w:r>
               <w:t xml:space="preserve">Login must be </w:t>
             </w:r>
-            <w:proofErr w:type="spellStart"/>
-            <w:r>
-              <w:t>succsessful</w:t>
-            </w:r>
-            <w:proofErr w:type="spellEnd"/>
+            <w:r>
+              <w:t>successful</w:t>
+            </w:r>
           </w:p>
         </w:tc>
         <w:tc>
@@ -299,7 +295,10 @@
               <w:bidi w:val="0"/>
             </w:pPr>
             <w:r>
-              <w:t>Launch Nadir app</w:t>
+              <w:t xml:space="preserve">Launch Nadir </w:t>
+            </w:r>
+            <w:r>
+              <w:t>software</w:t>
             </w:r>
           </w:p>
           <w:p>
@@ -375,7 +374,13 @@
               <w:bidi w:val="0"/>
             </w:pPr>
             <w:r>
-              <w:t>Nadir app is installed on the computer.</w:t>
+              <w:t xml:space="preserve">Nadir </w:t>
+            </w:r>
+            <w:r>
+              <w:t>software</w:t>
+            </w:r>
+            <w:r>
+              <w:t xml:space="preserve"> is installed on the computer.</w:t>
             </w:r>
           </w:p>
           <w:p>
@@ -440,6 +445,9 @@
               <w:bidi w:val="0"/>
             </w:pPr>
             <w:r>
+              <w:rPr>
+                <w:color w:val="70AD47" w:themeColor="accent6"/>
+              </w:rPr>
               <w:t>PASS</w:t>
             </w:r>
           </w:p>
@@ -453,15 +461,7 @@
               <w:bidi w:val="0"/>
             </w:pPr>
             <w:r>
-              <w:t xml:space="preserve">Login </w:t>
-            </w:r>
-            <w:proofErr w:type="gramStart"/>
-            <w:r>
-              <w:t>failed</w:t>
-            </w:r>
-            <w:proofErr w:type="gramEnd"/>
-            <w:r>
-              <w:t xml:space="preserve"> and an error message was displayed.</w:t>
+              <w:t>As expected</w:t>
             </w:r>
           </w:p>
         </w:tc>
@@ -595,6 +595,9 @@
               <w:bidi w:val="0"/>
             </w:pPr>
             <w:r>
+              <w:rPr>
+                <w:color w:val="70AD47" w:themeColor="accent6"/>
+              </w:rPr>
               <w:t>PASS</w:t>
             </w:r>
           </w:p>
@@ -608,15 +611,7 @@
               <w:bidi w:val="0"/>
             </w:pPr>
             <w:r>
-              <w:t xml:space="preserve">Login </w:t>
-            </w:r>
-            <w:proofErr w:type="gramStart"/>
-            <w:r>
-              <w:t>failed</w:t>
-            </w:r>
-            <w:proofErr w:type="gramEnd"/>
-            <w:r>
-              <w:t xml:space="preserve"> and an error message was displayed.</w:t>
+              <w:t>As expected</w:t>
             </w:r>
           </w:p>
         </w:tc>
@@ -750,6 +745,9 @@
               </w:rPr>
             </w:pPr>
             <w:r>
+              <w:rPr>
+                <w:color w:val="70AD47" w:themeColor="accent6"/>
+              </w:rPr>
               <w:t>PASS</w:t>
             </w:r>
           </w:p>
@@ -766,48 +764,42 @@
               </w:rPr>
             </w:pPr>
             <w:r>
-              <w:t>The left side show the wanted data, and t</w:t>
-            </w:r>
-            <w:r>
-              <w:t xml:space="preserve">he table below is displaying </w:t>
+              <w:t>As expected</w:t>
+            </w:r>
+          </w:p>
+        </w:tc>
+        <w:tc>
+          <w:tcPr>
+            <w:tcW w:w="2896" w:type="dxa"/>
+          </w:tcPr>
+          <w:p>
+            <w:pPr>
+              <w:bidi w:val="0"/>
+              <w:rPr>
+                <w:rtl/>
+              </w:rPr>
+            </w:pPr>
+            <w:r>
+              <w:t xml:space="preserve">Display the Instructor name, phone, number of members, edit &amp; </w:t>
+            </w:r>
+            <w:r>
+              <w:t>group tracking</w:t>
+            </w:r>
+            <w:r>
+              <w:t xml:space="preserve"> &amp; delete group buttons on the</w:t>
+            </w:r>
+            <w:r>
+              <w:t xml:space="preserve"> left</w:t>
+            </w:r>
+            <w:r>
+              <w:t xml:space="preserve"> side</w:t>
+            </w:r>
+            <w:r>
+              <w:t xml:space="preserve">. Display </w:t>
             </w:r>
             <w:r>
               <w:t>members in the correct group</w:t>
             </w:r>
-          </w:p>
-        </w:tc>
-        <w:tc>
-          <w:tcPr>
-            <w:tcW w:w="2896" w:type="dxa"/>
-          </w:tcPr>
-          <w:p>
-            <w:pPr>
-              <w:bidi w:val="0"/>
-              <w:rPr>
-                <w:rtl/>
-              </w:rPr>
-            </w:pPr>
-            <w:r>
-              <w:t xml:space="preserve">Display the Instructor name, phone, number of members, edit &amp; </w:t>
-            </w:r>
-            <w:r>
-              <w:t>group tracking</w:t>
-            </w:r>
-            <w:r>
-              <w:t xml:space="preserve"> &amp; delete group buttons on the</w:t>
-            </w:r>
-            <w:r>
-              <w:t xml:space="preserve"> left</w:t>
-            </w:r>
-            <w:r>
-              <w:t xml:space="preserve"> side</w:t>
-            </w:r>
-            <w:r>
-              <w:t xml:space="preserve">. Display </w:t>
-            </w:r>
-            <w:r>
-              <w:t>members in the correct group</w:t>
-            </w:r>
             <w:r>
               <w:t xml:space="preserve"> at the table below.</w:t>
             </w:r>
@@ -829,7 +821,6 @@
             <w:pPr>
               <w:bidi w:val="0"/>
               <w:rPr>
-                <w:rFonts w:hint="cs"/>
                 <w:rtl/>
               </w:rPr>
             </w:pPr>
@@ -966,6 +957,9 @@
               </w:rPr>
             </w:pPr>
             <w:r>
+              <w:rPr>
+                <w:color w:val="FF0000"/>
+              </w:rPr>
               <w:t>FAIL</w:t>
             </w:r>
           </w:p>
@@ -1026,7 +1020,6 @@
             <w:pPr>
               <w:bidi w:val="0"/>
               <w:rPr>
-                <w:rFonts w:hint="cs"/>
                 <w:rtl/>
               </w:rPr>
             </w:pPr>
@@ -1118,6 +1111,13 @@
                 <w:rtl/>
               </w:rPr>
             </w:pPr>
+            <w:r>
+              <w:rPr>
+                <w:color w:val="70AD47" w:themeColor="accent6"/>
+              </w:rPr>
+              <w:lastRenderedPageBreak/>
+              <w:t>PASS</w:t>
+            </w:r>
           </w:p>
         </w:tc>
         <w:tc>
@@ -1131,6 +1131,11 @@
                 <w:rtl/>
               </w:rPr>
             </w:pPr>
+            <w:r>
+              <w:t>As expected</w:t>
+            </w:r>
+            <w:bookmarkStart w:id="0" w:name="_GoBack"/>
+            <w:bookmarkEnd w:id="0"/>
           </w:p>
         </w:tc>
         <w:tc>
@@ -1144,6 +1149,21 @@
                 <w:rtl/>
               </w:rPr>
             </w:pPr>
+            <w:r>
+              <w:t>The</w:t>
+            </w:r>
+            <w:r>
+              <w:t xml:space="preserve"> software</w:t>
+            </w:r>
+            <w:r>
+              <w:t xml:space="preserve"> </w:t>
+            </w:r>
+            <w:r>
+              <w:t>works,</w:t>
+            </w:r>
+            <w:r>
+              <w:t xml:space="preserve"> and the login page is on.</w:t>
+            </w:r>
           </w:p>
         </w:tc>
         <w:tc>
@@ -1157,6 +1177,9 @@
                 <w:rtl/>
               </w:rPr>
             </w:pPr>
+            <w:r>
+              <w:t>No input</w:t>
+            </w:r>
           </w:p>
         </w:tc>
         <w:tc>
@@ -1165,11 +1188,28 @@
           </w:tcPr>
           <w:p>
             <w:pPr>
-              <w:bidi w:val="0"/>
-              <w:rPr>
-                <w:rtl/>
-              </w:rPr>
-            </w:pPr>
+              <w:pStyle w:val="a4"/>
+              <w:numPr>
+                <w:ilvl w:val="0"/>
+                <w:numId w:val="13"/>
+              </w:numPr>
+              <w:bidi w:val="0"/>
+              <w:rPr>
+                <w:rtl/>
+              </w:rPr>
+            </w:pPr>
+            <w:r>
+              <w:t xml:space="preserve">Launch </w:t>
+            </w:r>
+            <w:r>
+              <w:t xml:space="preserve">the </w:t>
+            </w:r>
+            <w:r>
+              <w:t xml:space="preserve">software </w:t>
+            </w:r>
+            <w:r>
+              <w:t>on Mac and Windows</w:t>
+            </w:r>
           </w:p>
         </w:tc>
         <w:tc>
@@ -1183,6 +1223,30 @@
                 <w:rtl/>
               </w:rPr>
             </w:pPr>
+            <w:r>
+              <w:t>Having a Mac and Windows machines</w:t>
+            </w:r>
+            <w:r>
+              <w:t xml:space="preserve"> &amp; their </w:t>
+            </w:r>
+            <w:r>
+              <w:t>version of</w:t>
+            </w:r>
+            <w:r>
+              <w:t xml:space="preserve"> </w:t>
+            </w:r>
+            <w:r>
+              <w:t>release</w:t>
+            </w:r>
+            <w:r>
+              <w:t>s</w:t>
+            </w:r>
+            <w:r>
+              <w:t xml:space="preserve"> build</w:t>
+            </w:r>
+            <w:r>
+              <w:t>.</w:t>
+            </w:r>
           </w:p>
         </w:tc>
         <w:tc>
@@ -1196,6 +1260,18 @@
                 <w:rtl/>
               </w:rPr>
             </w:pPr>
+            <w:r>
+              <w:t xml:space="preserve">The software </w:t>
+            </w:r>
+            <w:r>
+              <w:t>should be installable on</w:t>
+            </w:r>
+            <w:r>
+              <w:t xml:space="preserve"> </w:t>
+            </w:r>
+            <w:r>
+              <w:t>Windows and Mac</w:t>
+            </w:r>
           </w:p>
         </w:tc>
         <w:tc>
@@ -1214,14 +1290,7 @@
                 <w:rFonts w:hint="cs"/>
                 <w:rtl/>
               </w:rPr>
-              <w:t>#</w:t>
-            </w:r>
-            <w:r>
-              <w:rPr>
-                <w:rFonts w:hint="cs"/>
-                <w:rtl/>
-              </w:rPr>
-              <w:t>3</w:t>
+              <w:t>#3</w:t>
             </w:r>
           </w:p>
         </w:tc>
@@ -1337,14 +1406,7 @@
                 <w:rFonts w:hint="cs"/>
                 <w:rtl/>
               </w:rPr>
-              <w:t>#</w:t>
-            </w:r>
-            <w:r>
-              <w:rPr>
-                <w:rFonts w:hint="cs"/>
-                <w:rtl/>
-              </w:rPr>
-              <w:t>4</w:t>
+              <w:t>#4</w:t>
             </w:r>
           </w:p>
         </w:tc>
@@ -1460,14 +1522,7 @@
                 <w:rFonts w:hint="cs"/>
                 <w:rtl/>
               </w:rPr>
-              <w:t>#</w:t>
-            </w:r>
-            <w:r>
-              <w:rPr>
-                <w:rFonts w:hint="cs"/>
-                <w:rtl/>
-              </w:rPr>
-              <w:t>5</w:t>
+              <w:t>#5</w:t>
             </w:r>
           </w:p>
         </w:tc>
@@ -1487,7 +1542,6 @@
                 <w:rtl/>
               </w:rPr>
             </w:pPr>
-            <w:bookmarkStart w:id="0" w:name="_GoBack"/>
           </w:p>
         </w:tc>
         <w:tc>
@@ -1576,14 +1630,12 @@
             <w:pPr>
               <w:bidi w:val="0"/>
               <w:rPr>
-                <w:rFonts w:hint="cs"/>
                 <w:rtl/>
               </w:rPr>
             </w:pPr>
           </w:p>
         </w:tc>
       </w:tr>
-      <w:bookmarkEnd w:id="0"/>
     </w:tbl>
     <w:p>
       <w:pPr>
@@ -1778,6 +1830,92 @@
     </w:lvl>
   </w:abstractNum>
   <w:abstractNum w:abstractNumId="2" w15:restartNumberingAfterBreak="0">
+    <w:nsid w:val="0E8D7053"/>
+    <w:multiLevelType w:val="hybridMultilevel"/>
+    <w:tmpl w:val="F4062FE8"/>
+    <w:lvl w:ilvl="0" w:tplc="0409000F">
+      <w:start w:val="1"/>
+      <w:numFmt w:val="decimal"/>
+      <w:lvlText w:val="%1."/>
+      <w:lvlJc w:val="left"/>
+      <w:pPr>
+        <w:ind w:left="360" w:hanging="360"/>
+      </w:pPr>
+    </w:lvl>
+    <w:lvl w:ilvl="1" w:tplc="04090019" w:tentative="1">
+      <w:start w:val="1"/>
+      <w:numFmt w:val="lowerLetter"/>
+      <w:lvlText w:val="%2."/>
+      <w:lvlJc w:val="left"/>
+      <w:pPr>
+        <w:ind w:left="1080" w:hanging="360"/>
+      </w:pPr>
+    </w:lvl>
+    <w:lvl w:ilvl="2" w:tplc="0409001B" w:tentative="1">
+      <w:start w:val="1"/>
+      <w:numFmt w:val="lowerRoman"/>
+      <w:lvlText w:val="%3."/>
+      <w:lvlJc w:val="right"/>
+      <w:pPr>
+        <w:ind w:left="1800" w:hanging="180"/>
+      </w:pPr>
+    </w:lvl>
+    <w:lvl w:ilvl="3" w:tplc="0409000F" w:tentative="1">
+      <w:start w:val="1"/>
+      <w:numFmt w:val="decimal"/>
+      <w:lvlText w:val="%4."/>
+      <w:lvlJc w:val="left"/>
+      <w:pPr>
+        <w:ind w:left="2520" w:hanging="360"/>
+      </w:pPr>
+    </w:lvl>
+    <w:lvl w:ilvl="4" w:tplc="04090019" w:tentative="1">
+      <w:start w:val="1"/>
+      <w:numFmt w:val="lowerLetter"/>
+      <w:lvlText w:val="%5."/>
+      <w:lvlJc w:val="left"/>
+      <w:pPr>
+        <w:ind w:left="3240" w:hanging="360"/>
+      </w:pPr>
+    </w:lvl>
+    <w:lvl w:ilvl="5" w:tplc="0409001B" w:tentative="1">
+      <w:start w:val="1"/>
+      <w:numFmt w:val="lowerRoman"/>
+      <w:lvlText w:val="%6."/>
+      <w:lvlJc w:val="right"/>
+      <w:pPr>
+        <w:ind w:left="3960" w:hanging="180"/>
+      </w:pPr>
+    </w:lvl>
+    <w:lvl w:ilvl="6" w:tplc="0409000F" w:tentative="1">
+      <w:start w:val="1"/>
+      <w:numFmt w:val="decimal"/>
+      <w:lvlText w:val="%7."/>
+      <w:lvlJc w:val="left"/>
+      <w:pPr>
+        <w:ind w:left="4680" w:hanging="360"/>
+      </w:pPr>
+    </w:lvl>
+    <w:lvl w:ilvl="7" w:tplc="04090019" w:tentative="1">
+      <w:start w:val="1"/>
+      <w:numFmt w:val="lowerLetter"/>
+      <w:lvlText w:val="%8."/>
+      <w:lvlJc w:val="left"/>
+      <w:pPr>
+        <w:ind w:left="5400" w:hanging="360"/>
+      </w:pPr>
+    </w:lvl>
+    <w:lvl w:ilvl="8" w:tplc="0409001B" w:tentative="1">
+      <w:start w:val="1"/>
+      <w:numFmt w:val="lowerRoman"/>
+      <w:lvlText w:val="%9."/>
+      <w:lvlJc w:val="right"/>
+      <w:pPr>
+        <w:ind w:left="6120" w:hanging="180"/>
+      </w:pPr>
+    </w:lvl>
+  </w:abstractNum>
+  <w:abstractNum w:abstractNumId="3" w15:restartNumberingAfterBreak="0">
     <w:nsid w:val="270101DA"/>
     <w:multiLevelType w:val="hybridMultilevel"/>
     <w:tmpl w:val="0F2091F4"/>
@@ -1866,7 +2004,7 @@
       </w:pPr>
     </w:lvl>
   </w:abstractNum>
-  <w:abstractNum w:abstractNumId="3" w15:restartNumberingAfterBreak="0">
+  <w:abstractNum w:abstractNumId="4" w15:restartNumberingAfterBreak="0">
     <w:nsid w:val="2CAD13DC"/>
     <w:multiLevelType w:val="hybridMultilevel"/>
     <w:tmpl w:val="2CCAD106"/>
@@ -1952,7 +2090,93 @@
       </w:pPr>
     </w:lvl>
   </w:abstractNum>
-  <w:abstractNum w:abstractNumId="4" w15:restartNumberingAfterBreak="0">
+  <w:abstractNum w:abstractNumId="5" w15:restartNumberingAfterBreak="0">
+    <w:nsid w:val="3B6E3DFC"/>
+    <w:multiLevelType w:val="hybridMultilevel"/>
+    <w:tmpl w:val="6F0A627A"/>
+    <w:lvl w:ilvl="0" w:tplc="0409000F">
+      <w:start w:val="1"/>
+      <w:numFmt w:val="decimal"/>
+      <w:lvlText w:val="%1."/>
+      <w:lvlJc w:val="left"/>
+      <w:pPr>
+        <w:ind w:left="360" w:hanging="360"/>
+      </w:pPr>
+    </w:lvl>
+    <w:lvl w:ilvl="1" w:tplc="04090019" w:tentative="1">
+      <w:start w:val="1"/>
+      <w:numFmt w:val="lowerLetter"/>
+      <w:lvlText w:val="%2."/>
+      <w:lvlJc w:val="left"/>
+      <w:pPr>
+        <w:ind w:left="1080" w:hanging="360"/>
+      </w:pPr>
+    </w:lvl>
+    <w:lvl w:ilvl="2" w:tplc="0409001B" w:tentative="1">
+      <w:start w:val="1"/>
+      <w:numFmt w:val="lowerRoman"/>
+      <w:lvlText w:val="%3."/>
+      <w:lvlJc w:val="right"/>
+      <w:pPr>
+        <w:ind w:left="1800" w:hanging="180"/>
+      </w:pPr>
+    </w:lvl>
+    <w:lvl w:ilvl="3" w:tplc="0409000F" w:tentative="1">
+      <w:start w:val="1"/>
+      <w:numFmt w:val="decimal"/>
+      <w:lvlText w:val="%4."/>
+      <w:lvlJc w:val="left"/>
+      <w:pPr>
+        <w:ind w:left="2520" w:hanging="360"/>
+      </w:pPr>
+    </w:lvl>
+    <w:lvl w:ilvl="4" w:tplc="04090019" w:tentative="1">
+      <w:start w:val="1"/>
+      <w:numFmt w:val="lowerLetter"/>
+      <w:lvlText w:val="%5."/>
+      <w:lvlJc w:val="left"/>
+      <w:pPr>
+        <w:ind w:left="3240" w:hanging="360"/>
+      </w:pPr>
+    </w:lvl>
+    <w:lvl w:ilvl="5" w:tplc="0409001B" w:tentative="1">
+      <w:start w:val="1"/>
+      <w:numFmt w:val="lowerRoman"/>
+      <w:lvlText w:val="%6."/>
+      <w:lvlJc w:val="right"/>
+      <w:pPr>
+        <w:ind w:left="3960" w:hanging="180"/>
+      </w:pPr>
+    </w:lvl>
+    <w:lvl w:ilvl="6" w:tplc="0409000F" w:tentative="1">
+      <w:start w:val="1"/>
+      <w:numFmt w:val="decimal"/>
+      <w:lvlText w:val="%7."/>
+      <w:lvlJc w:val="left"/>
+      <w:pPr>
+        <w:ind w:left="4680" w:hanging="360"/>
+      </w:pPr>
+    </w:lvl>
+    <w:lvl w:ilvl="7" w:tplc="04090019" w:tentative="1">
+      <w:start w:val="1"/>
+      <w:numFmt w:val="lowerLetter"/>
+      <w:lvlText w:val="%8."/>
+      <w:lvlJc w:val="left"/>
+      <w:pPr>
+        <w:ind w:left="5400" w:hanging="360"/>
+      </w:pPr>
+    </w:lvl>
+    <w:lvl w:ilvl="8" w:tplc="0409001B" w:tentative="1">
+      <w:start w:val="1"/>
+      <w:numFmt w:val="lowerRoman"/>
+      <w:lvlText w:val="%9."/>
+      <w:lvlJc w:val="right"/>
+      <w:pPr>
+        <w:ind w:left="6120" w:hanging="180"/>
+      </w:pPr>
+    </w:lvl>
+  </w:abstractNum>
+  <w:abstractNum w:abstractNumId="6" w15:restartNumberingAfterBreak="0">
     <w:nsid w:val="50F92435"/>
     <w:multiLevelType w:val="hybridMultilevel"/>
     <w:tmpl w:val="7BA86BB2"/>
@@ -2041,7 +2265,7 @@
       </w:pPr>
     </w:lvl>
   </w:abstractNum>
-  <w:abstractNum w:abstractNumId="5" w15:restartNumberingAfterBreak="0">
+  <w:abstractNum w:abstractNumId="7" w15:restartNumberingAfterBreak="0">
     <w:nsid w:val="553D41D4"/>
     <w:multiLevelType w:val="hybridMultilevel"/>
     <w:tmpl w:val="6AA829EE"/>
@@ -2130,7 +2354,93 @@
       </w:pPr>
     </w:lvl>
   </w:abstractNum>
-  <w:abstractNum w:abstractNumId="6" w15:restartNumberingAfterBreak="0">
+  <w:abstractNum w:abstractNumId="8" w15:restartNumberingAfterBreak="0">
+    <w:nsid w:val="569A18A0"/>
+    <w:multiLevelType w:val="hybridMultilevel"/>
+    <w:tmpl w:val="C7FC96B2"/>
+    <w:lvl w:ilvl="0" w:tplc="0409000F">
+      <w:start w:val="1"/>
+      <w:numFmt w:val="decimal"/>
+      <w:lvlText w:val="%1."/>
+      <w:lvlJc w:val="left"/>
+      <w:pPr>
+        <w:ind w:left="360" w:hanging="360"/>
+      </w:pPr>
+    </w:lvl>
+    <w:lvl w:ilvl="1" w:tplc="04090019" w:tentative="1">
+      <w:start w:val="1"/>
+      <w:numFmt w:val="lowerLetter"/>
+      <w:lvlText w:val="%2."/>
+      <w:lvlJc w:val="left"/>
+      <w:pPr>
+        <w:ind w:left="1080" w:hanging="360"/>
+      </w:pPr>
+    </w:lvl>
+    <w:lvl w:ilvl="2" w:tplc="0409001B" w:tentative="1">
+      <w:start w:val="1"/>
+      <w:numFmt w:val="lowerRoman"/>
+      <w:lvlText w:val="%3."/>
+      <w:lvlJc w:val="right"/>
+      <w:pPr>
+        <w:ind w:left="1800" w:hanging="180"/>
+      </w:pPr>
+    </w:lvl>
+    <w:lvl w:ilvl="3" w:tplc="0409000F" w:tentative="1">
+      <w:start w:val="1"/>
+      <w:numFmt w:val="decimal"/>
+      <w:lvlText w:val="%4."/>
+      <w:lvlJc w:val="left"/>
+      <w:pPr>
+        <w:ind w:left="2520" w:hanging="360"/>
+      </w:pPr>
+    </w:lvl>
+    <w:lvl w:ilvl="4" w:tplc="04090019" w:tentative="1">
+      <w:start w:val="1"/>
+      <w:numFmt w:val="lowerLetter"/>
+      <w:lvlText w:val="%5."/>
+      <w:lvlJc w:val="left"/>
+      <w:pPr>
+        <w:ind w:left="3240" w:hanging="360"/>
+      </w:pPr>
+    </w:lvl>
+    <w:lvl w:ilvl="5" w:tplc="0409001B" w:tentative="1">
+      <w:start w:val="1"/>
+      <w:numFmt w:val="lowerRoman"/>
+      <w:lvlText w:val="%6."/>
+      <w:lvlJc w:val="right"/>
+      <w:pPr>
+        <w:ind w:left="3960" w:hanging="180"/>
+      </w:pPr>
+    </w:lvl>
+    <w:lvl w:ilvl="6" w:tplc="0409000F" w:tentative="1">
+      <w:start w:val="1"/>
+      <w:numFmt w:val="decimal"/>
+      <w:lvlText w:val="%7."/>
+      <w:lvlJc w:val="left"/>
+      <w:pPr>
+        <w:ind w:left="4680" w:hanging="360"/>
+      </w:pPr>
+    </w:lvl>
+    <w:lvl w:ilvl="7" w:tplc="04090019" w:tentative="1">
+      <w:start w:val="1"/>
+      <w:numFmt w:val="lowerLetter"/>
+      <w:lvlText w:val="%8."/>
+      <w:lvlJc w:val="left"/>
+      <w:pPr>
+        <w:ind w:left="5400" w:hanging="360"/>
+      </w:pPr>
+    </w:lvl>
+    <w:lvl w:ilvl="8" w:tplc="0409001B" w:tentative="1">
+      <w:start w:val="1"/>
+      <w:numFmt w:val="lowerRoman"/>
+      <w:lvlText w:val="%9."/>
+      <w:lvlJc w:val="right"/>
+      <w:pPr>
+        <w:ind w:left="6120" w:hanging="180"/>
+      </w:pPr>
+    </w:lvl>
+  </w:abstractNum>
+  <w:abstractNum w:abstractNumId="9" w15:restartNumberingAfterBreak="0">
     <w:nsid w:val="58F27307"/>
     <w:multiLevelType w:val="hybridMultilevel"/>
     <w:tmpl w:val="D504ABF4"/>
@@ -2216,7 +2526,93 @@
       </w:pPr>
     </w:lvl>
   </w:abstractNum>
-  <w:abstractNum w:abstractNumId="7" w15:restartNumberingAfterBreak="0">
+  <w:abstractNum w:abstractNumId="10" w15:restartNumberingAfterBreak="0">
+    <w:nsid w:val="5C600648"/>
+    <w:multiLevelType w:val="hybridMultilevel"/>
+    <w:tmpl w:val="6ED8F2C8"/>
+    <w:lvl w:ilvl="0" w:tplc="0409000F">
+      <w:start w:val="1"/>
+      <w:numFmt w:val="decimal"/>
+      <w:lvlText w:val="%1."/>
+      <w:lvlJc w:val="left"/>
+      <w:pPr>
+        <w:ind w:left="720" w:hanging="360"/>
+      </w:pPr>
+    </w:lvl>
+    <w:lvl w:ilvl="1" w:tplc="04090019" w:tentative="1">
+      <w:start w:val="1"/>
+      <w:numFmt w:val="lowerLetter"/>
+      <w:lvlText w:val="%2."/>
+      <w:lvlJc w:val="left"/>
+      <w:pPr>
+        <w:ind w:left="1440" w:hanging="360"/>
+      </w:pPr>
+    </w:lvl>
+    <w:lvl w:ilvl="2" w:tplc="0409001B" w:tentative="1">
+      <w:start w:val="1"/>
+      <w:numFmt w:val="lowerRoman"/>
+      <w:lvlText w:val="%3."/>
+      <w:lvlJc w:val="right"/>
+      <w:pPr>
+        <w:ind w:left="2160" w:hanging="180"/>
+      </w:pPr>
+    </w:lvl>
+    <w:lvl w:ilvl="3" w:tplc="0409000F" w:tentative="1">
+      <w:start w:val="1"/>
+      <w:numFmt w:val="decimal"/>
+      <w:lvlText w:val="%4."/>
+      <w:lvlJc w:val="left"/>
+      <w:pPr>
+        <w:ind w:left="2880" w:hanging="360"/>
+      </w:pPr>
+    </w:lvl>
+    <w:lvl w:ilvl="4" w:tplc="04090019" w:tentative="1">
+      <w:start w:val="1"/>
+      <w:numFmt w:val="lowerLetter"/>
+      <w:lvlText w:val="%5."/>
+      <w:lvlJc w:val="left"/>
+      <w:pPr>
+        <w:ind w:left="3600" w:hanging="360"/>
+      </w:pPr>
+    </w:lvl>
+    <w:lvl w:ilvl="5" w:tplc="0409001B" w:tentative="1">
+      <w:start w:val="1"/>
+      <w:numFmt w:val="lowerRoman"/>
+      <w:lvlText w:val="%6."/>
+      <w:lvlJc w:val="right"/>
+      <w:pPr>
+        <w:ind w:left="4320" w:hanging="180"/>
+      </w:pPr>
+    </w:lvl>
+    <w:lvl w:ilvl="6" w:tplc="0409000F" w:tentative="1">
+      <w:start w:val="1"/>
+      <w:numFmt w:val="decimal"/>
+      <w:lvlText w:val="%7."/>
+      <w:lvlJc w:val="left"/>
+      <w:pPr>
+        <w:ind w:left="5040" w:hanging="360"/>
+      </w:pPr>
+    </w:lvl>
+    <w:lvl w:ilvl="7" w:tplc="04090019" w:tentative="1">
+      <w:start w:val="1"/>
+      <w:numFmt w:val="lowerLetter"/>
+      <w:lvlText w:val="%8."/>
+      <w:lvlJc w:val="left"/>
+      <w:pPr>
+        <w:ind w:left="5760" w:hanging="360"/>
+      </w:pPr>
+    </w:lvl>
+    <w:lvl w:ilvl="8" w:tplc="0409001B" w:tentative="1">
+      <w:start w:val="1"/>
+      <w:numFmt w:val="lowerRoman"/>
+      <w:lvlText w:val="%9."/>
+      <w:lvlJc w:val="right"/>
+      <w:pPr>
+        <w:ind w:left="6480" w:hanging="180"/>
+      </w:pPr>
+    </w:lvl>
+  </w:abstractNum>
+  <w:abstractNum w:abstractNumId="11" w15:restartNumberingAfterBreak="0">
     <w:nsid w:val="64DC199B"/>
     <w:multiLevelType w:val="hybridMultilevel"/>
     <w:tmpl w:val="132CC6DE"/>
@@ -2302,7 +2698,7 @@
       </w:pPr>
     </w:lvl>
   </w:abstractNum>
-  <w:abstractNum w:abstractNumId="8" w15:restartNumberingAfterBreak="0">
+  <w:abstractNum w:abstractNumId="12" w15:restartNumberingAfterBreak="0">
     <w:nsid w:val="6BAF6699"/>
     <w:multiLevelType w:val="hybridMultilevel"/>
     <w:tmpl w:val="9B3E4630"/>
@@ -2392,31 +2788,43 @@
     </w:lvl>
   </w:abstractNum>
   <w:num w:numId="1">
-    <w:abstractNumId w:val="2"/>
+    <w:abstractNumId w:val="3"/>
   </w:num>
   <w:num w:numId="2">
     <w:abstractNumId w:val="0"/>
   </w:num>
   <w:num w:numId="3">
-    <w:abstractNumId w:val="8"/>
+    <w:abstractNumId w:val="12"/>
   </w:num>
   <w:num w:numId="4">
-    <w:abstractNumId w:val="5"/>
+    <w:abstractNumId w:val="7"/>
   </w:num>
   <w:num w:numId="5">
-    <w:abstractNumId w:val="4"/>
+    <w:abstractNumId w:val="6"/>
   </w:num>
   <w:num w:numId="6">
     <w:abstractNumId w:val="1"/>
   </w:num>
   <w:num w:numId="7">
-    <w:abstractNumId w:val="7"/>
+    <w:abstractNumId w:val="11"/>
   </w:num>
   <w:num w:numId="8">
-    <w:abstractNumId w:val="6"/>
+    <w:abstractNumId w:val="9"/>
   </w:num>
   <w:num w:numId="9">
-    <w:abstractNumId w:val="3"/>
+    <w:abstractNumId w:val="4"/>
+  </w:num>
+  <w:num w:numId="10">
+    <w:abstractNumId w:val="5"/>
+  </w:num>
+  <w:num w:numId="11">
+    <w:abstractNumId w:val="10"/>
+  </w:num>
+  <w:num w:numId="12">
+    <w:abstractNumId w:val="8"/>
+  </w:num>
+  <w:num w:numId="13">
+    <w:abstractNumId w:val="2"/>
   </w:num>
 </w:numbering>
 </file>

</xml_diff>